<commit_message>
update refactoring and clean code
</commit_message>
<xml_diff>
--- a/Report/CodeGym-C0720G1_TranAnhKhoa_3-09-2020.docx
+++ b/Report/CodeGym-C0720G1_TranAnhKhoa_3-09-2020.docx
@@ -440,7 +440,7 @@
                 <w:sz w:val="26"/>
                 <w:shd w:fill="auto" w:val="clear"/>
               </w:rPr>
-              <w:t xml:space="preserve">03/09/2020</w:t>
+              <w:t xml:space="preserve">17/09/2020</w:t>
             </w:r>
           </w:p>
         </w:tc>
@@ -563,7 +563,7 @@
                 <w:sz w:val="26"/>
                 <w:shd w:fill="auto" w:val="clear"/>
               </w:rPr>
-              <w:t xml:space="preserve">31/08/2020</w:t>
+              <w:t xml:space="preserve">4/09/2020</w:t>
             </w:r>
           </w:p>
         </w:tc>
@@ -674,7 +674,7 @@
                 <w:sz w:val="26"/>
                 <w:shd w:fill="auto" w:val="clear"/>
               </w:rPr>
-              <w:t xml:space="preserve">04/09/2020</w:t>
+              <w:t xml:space="preserve">18/09/2020</w:t>
             </w:r>
           </w:p>
         </w:tc>
@@ -4237,40 +4237,7 @@
           <w:sz w:val="26"/>
           <w:shd w:fill="auto" w:val="clear"/>
         </w:rPr>
-        <w:t xml:space="preserve">à</w:t>
-      </w:r>
-      <w:r>
-        <w:rPr>
-          <w:rFonts w:ascii="Times New Roman" w:hAnsi="Times New Roman" w:cs="Times New Roman" w:eastAsia="Times New Roman"/>
-          <w:color w:val="auto"/>
-          <w:spacing w:val="0"/>
-          <w:position w:val="0"/>
-          <w:sz w:val="26"/>
-          <w:shd w:fill="auto" w:val="clear"/>
-        </w:rPr>
-        <w:t xml:space="preserve">o </w:t>
-      </w:r>
-      <w:r>
-        <w:rPr>
-          <w:rFonts w:ascii="Times New Roman" w:hAnsi="Times New Roman" w:cs="Times New Roman" w:eastAsia="Times New Roman"/>
-          <w:color w:val="auto"/>
-          <w:spacing w:val="0"/>
-          <w:position w:val="0"/>
-          <w:sz w:val="26"/>
-          <w:shd w:fill="auto" w:val="clear"/>
-        </w:rPr>
-        <w:t xml:space="preserve">ô</w:t>
-      </w:r>
-      <w:r>
-        <w:rPr>
-          <w:rFonts w:ascii="Times New Roman" w:hAnsi="Times New Roman" w:cs="Times New Roman" w:eastAsia="Times New Roman"/>
-          <w:color w:val="auto"/>
-          <w:spacing w:val="0"/>
-          <w:position w:val="0"/>
-          <w:sz w:val="26"/>
-          <w:shd w:fill="auto" w:val="clear"/>
-        </w:rPr>
-        <w:t xml:space="preserve"> t</w:t>
+        <w:t xml:space="preserve">ào ô t</w:t>
       </w:r>
       <w:r>
         <w:rPr>
@@ -5236,29 +5203,29 @@
                 <w:sz w:val="26"/>
                 <w:shd w:fill="auto" w:val="clear"/>
               </w:rPr>
-              <w:t xml:space="preserve">Lập tr</w:t>
-            </w:r>
-            <w:r>
-              <w:rPr>
-                <w:rFonts w:ascii="Times New Roman" w:hAnsi="Times New Roman" w:cs="Times New Roman" w:eastAsia="Times New Roman"/>
-                <w:color w:val="auto"/>
-                <w:spacing w:val="0"/>
-                <w:position w:val="0"/>
-                <w:sz w:val="26"/>
-                <w:shd w:fill="auto" w:val="clear"/>
-              </w:rPr>
-              <w:t xml:space="preserve">ình</w:t>
-            </w:r>
-            <w:r>
-              <w:rPr>
-                <w:rFonts w:ascii="Times New Roman" w:hAnsi="Times New Roman" w:cs="Times New Roman" w:eastAsia="Times New Roman"/>
-                <w:color w:val="auto"/>
-                <w:spacing w:val="0"/>
-                <w:position w:val="0"/>
-                <w:sz w:val="26"/>
-                <w:shd w:fill="auto" w:val="clear"/>
-              </w:rPr>
-              <w:t xml:space="preserve"> h</w:t>
+              <w:t xml:space="preserve">L</w:t>
+            </w:r>
+            <w:r>
+              <w:rPr>
+                <w:rFonts w:ascii="Times New Roman" w:hAnsi="Times New Roman" w:cs="Times New Roman" w:eastAsia="Times New Roman"/>
+                <w:color w:val="auto"/>
+                <w:spacing w:val="0"/>
+                <w:position w:val="0"/>
+                <w:sz w:val="26"/>
+                <w:shd w:fill="auto" w:val="clear"/>
+              </w:rPr>
+              <w:t xml:space="preserve">ập tr</w:t>
+            </w:r>
+            <w:r>
+              <w:rPr>
+                <w:rFonts w:ascii="Times New Roman" w:hAnsi="Times New Roman" w:cs="Times New Roman" w:eastAsia="Times New Roman"/>
+                <w:color w:val="auto"/>
+                <w:spacing w:val="0"/>
+                <w:position w:val="0"/>
+                <w:sz w:val="26"/>
+                <w:shd w:fill="auto" w:val="clear"/>
+              </w:rPr>
+              <w:t xml:space="preserve">ình h</w:t>
             </w:r>
             <w:r>
               <w:rPr>
@@ -7881,18 +7848,7 @@
                 <w:sz w:val="26"/>
                 <w:shd w:fill="auto" w:val="clear"/>
               </w:rPr>
-              <w:t xml:space="preserve">Number method</w:t>
-            </w:r>
-            <w:r>
-              <w:rPr>
-                <w:rFonts w:ascii="Times New Roman" w:hAnsi="Times New Roman" w:cs="Times New Roman" w:eastAsia="Times New Roman"/>
-                <w:color w:val="auto"/>
-                <w:spacing w:val="0"/>
-                <w:position w:val="0"/>
-                <w:sz w:val="26"/>
-                <w:shd w:fill="auto" w:val="clear"/>
-              </w:rPr>
-              <w:t xml:space="preserve">-Tr</w:t>
+              <w:t xml:space="preserve">static -Tr</w:t>
             </w:r>
             <w:r>
               <w:rPr>
@@ -7990,18 +7946,7 @@
                 <w:sz w:val="26"/>
                 <w:shd w:fill="auto" w:val="clear"/>
               </w:rPr>
-              <w:t xml:space="preserve">String method</w:t>
-            </w:r>
-            <w:r>
-              <w:rPr>
-                <w:rFonts w:ascii="Times New Roman" w:hAnsi="Times New Roman" w:cs="Times New Roman" w:eastAsia="Times New Roman"/>
-                <w:color w:val="auto"/>
-                <w:spacing w:val="0"/>
-                <w:position w:val="0"/>
-                <w:sz w:val="26"/>
-                <w:shd w:fill="auto" w:val="clear"/>
-              </w:rPr>
-              <w:t xml:space="preserve">-Tr</w:t>
+              <w:t xml:space="preserve">encapsulation -Tr</w:t>
             </w:r>
             <w:r>
               <w:rPr>
@@ -8099,7 +8044,7 @@
                 <w:sz w:val="26"/>
                 <w:shd w:fill="auto" w:val="clear"/>
               </w:rPr>
-              <w:t xml:space="preserve">RegEpx</w:t>
+              <w:t xml:space="preserve">nested Class </w:t>
             </w:r>
             <w:r>
               <w:rPr>
@@ -8219,7 +8164,7 @@
                 <w:sz w:val="26"/>
                 <w:shd w:fill="auto" w:val="clear"/>
               </w:rPr>
-              <w:t xml:space="preserve">hackerrank</w:t>
+              <w:t xml:space="preserve">inheritance </w:t>
             </w:r>
             <w:r>
               <w:rPr>
@@ -8339,7 +8284,7 @@
                 <w:sz w:val="26"/>
                 <w:shd w:fill="auto" w:val="clear"/>
               </w:rPr>
-              <w:t xml:space="preserve">Object call</w:t>
+              <w:t xml:space="preserve">polymorphims </w:t>
             </w:r>
             <w:r>
               <w:rPr>
@@ -8373,6 +8318,366 @@
                 <w:shd w:fill="auto" w:val="clear"/>
               </w:rPr>
               <w:t xml:space="preserve">ần Anh Khoa</w:t>
+            </w:r>
+          </w:p>
+        </w:tc>
+        <w:tc>
+          <w:tcPr>
+            <w:tcW w:w="3255" w:type="dxa"/>
+            <w:tcBorders>
+              <w:top w:val="single" w:color="000000" w:sz="8"/>
+              <w:left w:val="single" w:color="000000" w:sz="8"/>
+              <w:bottom w:val="single" w:color="000000" w:sz="8"/>
+              <w:right w:val="single" w:color="000000" w:sz="8"/>
+            </w:tcBorders>
+            <w:shd w:color="000000" w:fill="ffffff" w:val="clear"/>
+            <w:tcMar>
+              <w:left w:w="0" w:type="dxa"/>
+              <w:right w:w="0" w:type="dxa"/>
+            </w:tcMar>
+            <w:vAlign w:val="center"/>
+          </w:tcPr>
+          <w:p>
+            <w:pPr>
+              <w:spacing w:before="0" w:after="0" w:line="240"/>
+              <w:ind w:right="0" w:left="0" w:firstLine="0"/>
+              <w:jc w:val="left"/>
+              <w:rPr>
+                <w:color w:val="auto"/>
+                <w:spacing w:val="0"/>
+                <w:position w:val="0"/>
+                <w:sz w:val="22"/>
+              </w:rPr>
+            </w:pPr>
+            <w:r>
+              <w:rPr>
+                <w:rFonts w:ascii="Noto Serif" w:hAnsi="Noto Serif" w:cs="Noto Serif" w:eastAsia="Noto Serif"/>
+                <w:color w:val="auto"/>
+                <w:spacing w:val="0"/>
+                <w:position w:val="0"/>
+                <w:sz w:val="22"/>
+                <w:shd w:fill="auto" w:val="clear"/>
+              </w:rPr>
+              <w:t xml:space="preserve">Learning and practicing</w:t>
+            </w:r>
+          </w:p>
+        </w:tc>
+      </w:tr>
+      <w:tr>
+        <w:trPr>
+          <w:trHeight w:val="270" w:hRule="auto"/>
+          <w:jc w:val="left"/>
+        </w:trPr>
+        <w:tc>
+          <w:tcPr>
+            <w:tcW w:w="5760" w:type="dxa"/>
+            <w:tcBorders>
+              <w:top w:val="single" w:color="000000" w:sz="8"/>
+              <w:left w:val="single" w:color="000000" w:sz="8"/>
+              <w:bottom w:val="single" w:color="000000" w:sz="8"/>
+              <w:right w:val="single" w:color="000000" w:sz="8"/>
+            </w:tcBorders>
+            <w:shd w:color="000000" w:fill="ffffff" w:val="clear"/>
+            <w:tcMar>
+              <w:left w:w="0" w:type="dxa"/>
+              <w:right w:w="0" w:type="dxa"/>
+            </w:tcMar>
+            <w:vAlign w:val="center"/>
+          </w:tcPr>
+          <w:p>
+            <w:pPr>
+              <w:spacing w:before="0" w:after="0" w:line="240"/>
+              <w:ind w:right="0" w:left="0" w:firstLine="0"/>
+              <w:jc w:val="center"/>
+              <w:rPr>
+                <w:color w:val="auto"/>
+                <w:spacing w:val="0"/>
+                <w:position w:val="0"/>
+              </w:rPr>
+            </w:pPr>
+            <w:r>
+              <w:rPr>
+                <w:rFonts w:ascii="Times New Roman" w:hAnsi="Times New Roman" w:cs="Times New Roman" w:eastAsia="Times New Roman"/>
+                <w:color w:val="auto"/>
+                <w:spacing w:val="0"/>
+                <w:position w:val="0"/>
+                <w:sz w:val="26"/>
+                <w:shd w:fill="auto" w:val="clear"/>
+              </w:rPr>
+              <w:t xml:space="preserve">abstraction </w:t>
+            </w:r>
+            <w:r>
+              <w:rPr>
+                <w:rFonts w:ascii="Times New Roman" w:hAnsi="Times New Roman" w:cs="Times New Roman" w:eastAsia="Times New Roman"/>
+                <w:color w:val="auto"/>
+                <w:spacing w:val="0"/>
+                <w:position w:val="0"/>
+                <w:sz w:val="26"/>
+                <w:shd w:fill="auto" w:val="clear"/>
+              </w:rPr>
+              <w:t xml:space="preserve">–</w:t>
+            </w:r>
+            <w:r>
+              <w:rPr>
+                <w:rFonts w:ascii="Times New Roman" w:hAnsi="Times New Roman" w:cs="Times New Roman" w:eastAsia="Times New Roman"/>
+                <w:color w:val="auto"/>
+                <w:spacing w:val="0"/>
+                <w:position w:val="0"/>
+                <w:sz w:val="26"/>
+                <w:shd w:fill="auto" w:val="clear"/>
+              </w:rPr>
+              <w:t xml:space="preserve"> Tr</w:t>
+            </w:r>
+            <w:r>
+              <w:rPr>
+                <w:rFonts w:ascii="Times New Roman" w:hAnsi="Times New Roman" w:cs="Times New Roman" w:eastAsia="Times New Roman"/>
+                <w:color w:val="auto"/>
+                <w:spacing w:val="0"/>
+                <w:position w:val="0"/>
+                <w:sz w:val="26"/>
+                <w:shd w:fill="auto" w:val="clear"/>
+              </w:rPr>
+              <w:t xml:space="preserve">ần Anh Khoa</w:t>
+            </w:r>
+          </w:p>
+        </w:tc>
+        <w:tc>
+          <w:tcPr>
+            <w:tcW w:w="3255" w:type="dxa"/>
+            <w:tcBorders>
+              <w:top w:val="single" w:color="000000" w:sz="8"/>
+              <w:left w:val="single" w:color="000000" w:sz="8"/>
+              <w:bottom w:val="single" w:color="000000" w:sz="8"/>
+              <w:right w:val="single" w:color="000000" w:sz="8"/>
+            </w:tcBorders>
+            <w:shd w:color="000000" w:fill="ffffff" w:val="clear"/>
+            <w:tcMar>
+              <w:left w:w="0" w:type="dxa"/>
+              <w:right w:w="0" w:type="dxa"/>
+            </w:tcMar>
+            <w:vAlign w:val="center"/>
+          </w:tcPr>
+          <w:p>
+            <w:pPr>
+              <w:spacing w:before="0" w:after="0" w:line="240"/>
+              <w:ind w:right="0" w:left="0" w:firstLine="0"/>
+              <w:jc w:val="left"/>
+              <w:rPr>
+                <w:color w:val="auto"/>
+                <w:spacing w:val="0"/>
+                <w:position w:val="0"/>
+                <w:sz w:val="22"/>
+              </w:rPr>
+            </w:pPr>
+            <w:r>
+              <w:rPr>
+                <w:rFonts w:ascii="Noto Serif" w:hAnsi="Noto Serif" w:cs="Noto Serif" w:eastAsia="Noto Serif"/>
+                <w:color w:val="auto"/>
+                <w:spacing w:val="0"/>
+                <w:position w:val="0"/>
+                <w:sz w:val="22"/>
+                <w:shd w:fill="auto" w:val="clear"/>
+              </w:rPr>
+              <w:t xml:space="preserve">Learning and practicing</w:t>
+            </w:r>
+          </w:p>
+        </w:tc>
+      </w:tr>
+      <w:tr>
+        <w:trPr>
+          <w:trHeight w:val="250" w:hRule="auto"/>
+          <w:jc w:val="left"/>
+        </w:trPr>
+        <w:tc>
+          <w:tcPr>
+            <w:tcW w:w="5760" w:type="dxa"/>
+            <w:tcBorders>
+              <w:top w:val="single" w:color="000000" w:sz="8"/>
+              <w:left w:val="single" w:color="000000" w:sz="8"/>
+              <w:bottom w:val="single" w:color="000000" w:sz="8"/>
+              <w:right w:val="single" w:color="000000" w:sz="8"/>
+            </w:tcBorders>
+            <w:shd w:color="000000" w:fill="ffffff" w:val="clear"/>
+            <w:tcMar>
+              <w:left w:w="0" w:type="dxa"/>
+              <w:right w:w="0" w:type="dxa"/>
+            </w:tcMar>
+            <w:vAlign w:val="center"/>
+          </w:tcPr>
+          <w:p>
+            <w:pPr>
+              <w:spacing w:before="0" w:after="0" w:line="240"/>
+              <w:ind w:right="0" w:left="0" w:firstLine="0"/>
+              <w:jc w:val="center"/>
+              <w:rPr>
+                <w:color w:val="auto"/>
+                <w:spacing w:val="0"/>
+                <w:position w:val="0"/>
+              </w:rPr>
+            </w:pPr>
+            <w:r>
+              <w:rPr>
+                <w:rFonts w:ascii="Times New Roman" w:hAnsi="Times New Roman" w:cs="Times New Roman" w:eastAsia="Times New Roman"/>
+                <w:color w:val="auto"/>
+                <w:spacing w:val="0"/>
+                <w:position w:val="0"/>
+                <w:sz w:val="26"/>
+                <w:shd w:fill="auto" w:val="clear"/>
+              </w:rPr>
+              <w:t xml:space="preserve">interface </w:t>
+            </w:r>
+            <w:r>
+              <w:rPr>
+                <w:rFonts w:ascii="Times New Roman" w:hAnsi="Times New Roman" w:cs="Times New Roman" w:eastAsia="Times New Roman"/>
+                <w:color w:val="auto"/>
+                <w:spacing w:val="0"/>
+                <w:position w:val="0"/>
+                <w:sz w:val="26"/>
+                <w:shd w:fill="auto" w:val="clear"/>
+              </w:rPr>
+              <w:t xml:space="preserve">–</w:t>
+            </w:r>
+            <w:r>
+              <w:rPr>
+                <w:rFonts w:ascii="Times New Roman" w:hAnsi="Times New Roman" w:cs="Times New Roman" w:eastAsia="Times New Roman"/>
+                <w:color w:val="auto"/>
+                <w:spacing w:val="0"/>
+                <w:position w:val="0"/>
+                <w:sz w:val="26"/>
+                <w:shd w:fill="auto" w:val="clear"/>
+              </w:rPr>
+              <w:t xml:space="preserve"> Tr</w:t>
+            </w:r>
+            <w:r>
+              <w:rPr>
+                <w:rFonts w:ascii="Times New Roman" w:hAnsi="Times New Roman" w:cs="Times New Roman" w:eastAsia="Times New Roman"/>
+                <w:color w:val="auto"/>
+                <w:spacing w:val="0"/>
+                <w:position w:val="0"/>
+                <w:sz w:val="26"/>
+                <w:shd w:fill="auto" w:val="clear"/>
+              </w:rPr>
+              <w:t xml:space="preserve">ần Anh Khoa</w:t>
+            </w:r>
+          </w:p>
+        </w:tc>
+        <w:tc>
+          <w:tcPr>
+            <w:tcW w:w="3255" w:type="dxa"/>
+            <w:tcBorders>
+              <w:top w:val="single" w:color="000000" w:sz="8"/>
+              <w:left w:val="single" w:color="000000" w:sz="8"/>
+              <w:bottom w:val="single" w:color="000000" w:sz="8"/>
+              <w:right w:val="single" w:color="000000" w:sz="8"/>
+            </w:tcBorders>
+            <w:shd w:color="000000" w:fill="ffffff" w:val="clear"/>
+            <w:tcMar>
+              <w:left w:w="0" w:type="dxa"/>
+              <w:right w:w="0" w:type="dxa"/>
+            </w:tcMar>
+            <w:vAlign w:val="center"/>
+          </w:tcPr>
+          <w:p>
+            <w:pPr>
+              <w:spacing w:before="0" w:after="0" w:line="240"/>
+              <w:ind w:right="0" w:left="0" w:firstLine="0"/>
+              <w:jc w:val="left"/>
+              <w:rPr>
+                <w:color w:val="auto"/>
+                <w:spacing w:val="0"/>
+                <w:position w:val="0"/>
+                <w:sz w:val="22"/>
+              </w:rPr>
+            </w:pPr>
+            <w:r>
+              <w:rPr>
+                <w:rFonts w:ascii="Noto Serif" w:hAnsi="Noto Serif" w:cs="Noto Serif" w:eastAsia="Noto Serif"/>
+                <w:color w:val="auto"/>
+                <w:spacing w:val="0"/>
+                <w:position w:val="0"/>
+                <w:sz w:val="22"/>
+                <w:shd w:fill="auto" w:val="clear"/>
+              </w:rPr>
+              <w:t xml:space="preserve">Learning and practicing</w:t>
+            </w:r>
+          </w:p>
+        </w:tc>
+      </w:tr>
+      <w:tr>
+        <w:trPr>
+          <w:trHeight w:val="250" w:hRule="auto"/>
+          <w:jc w:val="left"/>
+        </w:trPr>
+        <w:tc>
+          <w:tcPr>
+            <w:tcW w:w="5760" w:type="dxa"/>
+            <w:tcBorders>
+              <w:top w:val="single" w:color="000000" w:sz="8"/>
+              <w:left w:val="single" w:color="000000" w:sz="8"/>
+              <w:bottom w:val="single" w:color="000000" w:sz="8"/>
+              <w:right w:val="single" w:color="000000" w:sz="8"/>
+            </w:tcBorders>
+            <w:shd w:color="000000" w:fill="ffffff" w:val="clear"/>
+            <w:tcMar>
+              <w:left w:w="0" w:type="dxa"/>
+              <w:right w:w="0" w:type="dxa"/>
+            </w:tcMar>
+            <w:vAlign w:val="center"/>
+          </w:tcPr>
+          <w:p>
+            <w:pPr>
+              <w:spacing w:before="0" w:after="0" w:line="240"/>
+              <w:ind w:right="0" w:left="0" w:firstLine="0"/>
+              <w:jc w:val="center"/>
+              <w:rPr>
+                <w:color w:val="auto"/>
+                <w:spacing w:val="0"/>
+                <w:position w:val="0"/>
+              </w:rPr>
+            </w:pPr>
+            <w:r>
+              <w:rPr>
+                <w:rFonts w:ascii="Times New Roman" w:hAnsi="Times New Roman" w:cs="Times New Roman" w:eastAsia="Times New Roman"/>
+                <w:color w:val="auto"/>
+                <w:spacing w:val="0"/>
+                <w:position w:val="0"/>
+                <w:sz w:val="26"/>
+                <w:shd w:fill="auto" w:val="clear"/>
+              </w:rPr>
+              <w:t xml:space="preserve">Object class </w:t>
+            </w:r>
+            <w:r>
+              <w:rPr>
+                <w:rFonts w:ascii="Times New Roman" w:hAnsi="Times New Roman" w:cs="Times New Roman" w:eastAsia="Times New Roman"/>
+                <w:color w:val="auto"/>
+                <w:spacing w:val="0"/>
+                <w:position w:val="0"/>
+                <w:sz w:val="26"/>
+                <w:shd w:fill="auto" w:val="clear"/>
+              </w:rPr>
+              <w:t xml:space="preserve">–</w:t>
+            </w:r>
+            <w:r>
+              <w:rPr>
+                <w:rFonts w:ascii="Times New Roman" w:hAnsi="Times New Roman" w:cs="Times New Roman" w:eastAsia="Times New Roman"/>
+                <w:color w:val="auto"/>
+                <w:spacing w:val="0"/>
+                <w:position w:val="0"/>
+                <w:sz w:val="26"/>
+                <w:shd w:fill="auto" w:val="clear"/>
+              </w:rPr>
+              <w:t xml:space="preserve"> Tr</w:t>
+            </w:r>
+            <w:r>
+              <w:rPr>
+                <w:rFonts w:ascii="Times New Roman" w:hAnsi="Times New Roman" w:cs="Times New Roman" w:eastAsia="Times New Roman"/>
+                <w:color w:val="auto"/>
+                <w:spacing w:val="0"/>
+                <w:position w:val="0"/>
+                <w:sz w:val="26"/>
+                <w:shd w:fill="auto" w:val="clear"/>
+              </w:rPr>
+              <w:t xml:space="preserve">ần Anh Khoa </w:t>
             </w:r>
           </w:p>
         </w:tc>
@@ -8459,7 +8764,7 @@
                 <w:sz w:val="26"/>
                 <w:shd w:fill="auto" w:val="clear"/>
               </w:rPr>
-              <w:t xml:space="preserve">HTML pattern</w:t>
+              <w:t xml:space="preserve">override, overload </w:t>
             </w:r>
             <w:r>
               <w:rPr>
@@ -8579,29 +8884,7 @@
                 <w:sz w:val="26"/>
                 <w:shd w:fill="auto" w:val="clear"/>
               </w:rPr>
-              <w:t xml:space="preserve">class extend, super</w:t>
-            </w:r>
-            <w:r>
-              <w:rPr>
-                <w:rFonts w:ascii="Times New Roman" w:hAnsi="Times New Roman" w:cs="Times New Roman" w:eastAsia="Times New Roman"/>
-                <w:color w:val="auto"/>
-                <w:spacing w:val="0"/>
-                <w:position w:val="0"/>
-                <w:sz w:val="26"/>
-                <w:shd w:fill="auto" w:val="clear"/>
-              </w:rPr>
-              <w:t xml:space="preserve">–</w:t>
-            </w:r>
-            <w:r>
-              <w:rPr>
-                <w:rFonts w:ascii="Times New Roman" w:hAnsi="Times New Roman" w:cs="Times New Roman" w:eastAsia="Times New Roman"/>
-                <w:color w:val="auto"/>
-                <w:spacing w:val="0"/>
-                <w:position w:val="0"/>
-                <w:sz w:val="26"/>
-                <w:shd w:fill="auto" w:val="clear"/>
-              </w:rPr>
-              <w:t xml:space="preserve"> Tr</w:t>
+              <w:t xml:space="preserve">refactor, clean code - Tr</w:t>
             </w:r>
             <w:r>
               <w:rPr>
@@ -8642,6 +8925,106 @@
                 <w:spacing w:val="0"/>
                 <w:position w:val="0"/>
                 <w:sz w:val="22"/>
+              </w:rPr>
+            </w:pPr>
+            <w:r>
+              <w:rPr>
+                <w:rFonts w:ascii="Noto Serif" w:hAnsi="Noto Serif" w:cs="Noto Serif" w:eastAsia="Noto Serif"/>
+                <w:color w:val="auto"/>
+                <w:spacing w:val="0"/>
+                <w:position w:val="0"/>
+                <w:sz w:val="22"/>
+                <w:shd w:fill="auto" w:val="clear"/>
+              </w:rPr>
+              <w:t xml:space="preserve">Learning and practicing</w:t>
+            </w:r>
+          </w:p>
+        </w:tc>
+      </w:tr>
+      <w:tr>
+        <w:trPr>
+          <w:trHeight w:val="285" w:hRule="auto"/>
+          <w:jc w:val="left"/>
+        </w:trPr>
+        <w:tc>
+          <w:tcPr>
+            <w:tcW w:w="5760" w:type="dxa"/>
+            <w:tcBorders>
+              <w:top w:val="single" w:color="000000" w:sz="8"/>
+              <w:left w:val="single" w:color="000000" w:sz="8"/>
+              <w:bottom w:val="single" w:color="000000" w:sz="8"/>
+              <w:right w:val="single" w:color="000000" w:sz="8"/>
+            </w:tcBorders>
+            <w:shd w:color="000000" w:fill="ffffff" w:val="clear"/>
+            <w:tcMar>
+              <w:left w:w="10" w:type="dxa"/>
+              <w:right w:w="10" w:type="dxa"/>
+            </w:tcMar>
+            <w:vAlign w:val="center"/>
+          </w:tcPr>
+          <w:p>
+            <w:pPr>
+              <w:spacing w:before="0" w:after="0" w:line="240"/>
+              <w:ind w:right="0" w:left="0" w:firstLine="0"/>
+              <w:jc w:val="center"/>
+              <w:rPr>
+                <w:color w:val="auto"/>
+                <w:spacing w:val="0"/>
+                <w:position w:val="0"/>
+                <w:shd w:fill="auto" w:val="clear"/>
+              </w:rPr>
+            </w:pPr>
+            <w:r>
+              <w:rPr>
+                <w:rFonts w:ascii="Times New Roman" w:hAnsi="Times New Roman" w:cs="Times New Roman" w:eastAsia="Times New Roman"/>
+                <w:color w:val="auto"/>
+                <w:spacing w:val="0"/>
+                <w:position w:val="0"/>
+                <w:sz w:val="26"/>
+                <w:shd w:fill="auto" w:val="clear"/>
+              </w:rPr>
+              <w:t xml:space="preserve">abstract class, method - Tr</w:t>
+            </w:r>
+            <w:r>
+              <w:rPr>
+                <w:rFonts w:ascii="Times New Roman" w:hAnsi="Times New Roman" w:cs="Times New Roman" w:eastAsia="Times New Roman"/>
+                <w:color w:val="auto"/>
+                <w:spacing w:val="0"/>
+                <w:position w:val="0"/>
+                <w:sz w:val="26"/>
+                <w:shd w:fill="auto" w:val="clear"/>
+              </w:rPr>
+              <w:t xml:space="preserve">ần Anh Khoa</w:t>
+            </w:r>
+          </w:p>
+        </w:tc>
+        <w:tc>
+          <w:tcPr>
+            <w:tcW w:w="3255" w:type="dxa"/>
+            <w:tcBorders>
+              <w:top w:val="single" w:color="000000" w:sz="8"/>
+              <w:left w:val="single" w:color="000000" w:sz="8"/>
+              <w:bottom w:val="single" w:color="000000" w:sz="8"/>
+              <w:right w:val="single" w:color="000000" w:sz="8"/>
+            </w:tcBorders>
+            <w:shd w:color="000000" w:fill="ffffff" w:val="clear"/>
+            <w:tcMar>
+              <w:left w:w="10" w:type="dxa"/>
+              <w:right w:w="10" w:type="dxa"/>
+            </w:tcMar>
+            <w:vAlign w:val="center"/>
+          </w:tcPr>
+          <w:p>
+            <w:pPr>
+              <w:spacing w:before="0" w:after="0" w:line="240"/>
+              <w:ind w:right="0" w:left="0" w:firstLine="0"/>
+              <w:jc w:val="left"/>
+              <w:rPr>
+                <w:color w:val="auto"/>
+                <w:spacing w:val="0"/>
+                <w:position w:val="0"/>
+                <w:sz w:val="22"/>
+                <w:shd w:fill="auto" w:val="clear"/>
               </w:rPr>
             </w:pPr>
             <w:r>
@@ -8674,8 +9057,8 @@
             </w:tcBorders>
             <w:shd w:color="000000" w:fill="ffffff" w:val="clear"/>
             <w:tcMar>
-              <w:left w:w="0" w:type="dxa"/>
-              <w:right w:w="0" w:type="dxa"/>
+              <w:left w:w="10" w:type="dxa"/>
+              <w:right w:w="10" w:type="dxa"/>
             </w:tcMar>
             <w:vAlign w:val="center"/>
           </w:tcPr>
@@ -8688,62 +9071,30 @@
                 <w:color w:val="auto"/>
                 <w:spacing w:val="0"/>
                 <w:position w:val="0"/>
-              </w:rPr>
-            </w:pPr>
-            <w:r>
-              <w:rPr>
-                <w:rFonts w:ascii="Times New Roman" w:hAnsi="Times New Roman" w:cs="Times New Roman" w:eastAsia="Times New Roman"/>
-                <w:color w:val="auto"/>
-                <w:spacing w:val="0"/>
-                <w:position w:val="0"/>
-                <w:sz w:val="26"/>
-                <w:shd w:fill="auto" w:val="clear"/>
-              </w:rPr>
-              <w:t xml:space="preserve">Array </w:t>
-            </w:r>
-            <w:r>
-              <w:rPr>
-                <w:rFonts w:ascii="Times New Roman" w:hAnsi="Times New Roman" w:cs="Times New Roman" w:eastAsia="Times New Roman"/>
-                <w:color w:val="auto"/>
-                <w:spacing w:val="0"/>
-                <w:position w:val="0"/>
-                <w:sz w:val="26"/>
-                <w:shd w:fill="auto" w:val="clear"/>
-              </w:rPr>
-              <w:t xml:space="preserve">of objects sorting</w:t>
-            </w:r>
-            <w:r>
-              <w:rPr>
-                <w:rFonts w:ascii="Times New Roman" w:hAnsi="Times New Roman" w:cs="Times New Roman" w:eastAsia="Times New Roman"/>
-                <w:color w:val="auto"/>
-                <w:spacing w:val="0"/>
-                <w:position w:val="0"/>
-                <w:sz w:val="26"/>
-                <w:shd w:fill="auto" w:val="clear"/>
-              </w:rPr>
-              <w:t xml:space="preserve">–</w:t>
-            </w:r>
-            <w:r>
-              <w:rPr>
-                <w:rFonts w:ascii="Times New Roman" w:hAnsi="Times New Roman" w:cs="Times New Roman" w:eastAsia="Times New Roman"/>
-                <w:color w:val="auto"/>
-                <w:spacing w:val="0"/>
-                <w:position w:val="0"/>
-                <w:sz w:val="26"/>
-                <w:shd w:fill="auto" w:val="clear"/>
-              </w:rPr>
-              <w:t xml:space="preserve"> Tr</w:t>
-            </w:r>
-            <w:r>
-              <w:rPr>
-                <w:rFonts w:ascii="Times New Roman" w:hAnsi="Times New Roman" w:cs="Times New Roman" w:eastAsia="Times New Roman"/>
-                <w:color w:val="auto"/>
-                <w:spacing w:val="0"/>
-                <w:position w:val="0"/>
-                <w:sz w:val="26"/>
-                <w:shd w:fill="auto" w:val="clear"/>
-              </w:rPr>
-              <w:t xml:space="preserve">ần Anh Khoa </w:t>
+                <w:shd w:fill="auto" w:val="clear"/>
+              </w:rPr>
+            </w:pPr>
+            <w:r>
+              <w:rPr>
+                <w:rFonts w:ascii="Times New Roman" w:hAnsi="Times New Roman" w:cs="Times New Roman" w:eastAsia="Times New Roman"/>
+                <w:color w:val="auto"/>
+                <w:spacing w:val="0"/>
+                <w:position w:val="0"/>
+                <w:sz w:val="26"/>
+                <w:shd w:fill="auto" w:val="clear"/>
+              </w:rPr>
+              <w:t xml:space="preserve">implements - Tr</w:t>
+            </w:r>
+            <w:r>
+              <w:rPr>
+                <w:rFonts w:ascii="Times New Roman" w:hAnsi="Times New Roman" w:cs="Times New Roman" w:eastAsia="Times New Roman"/>
+                <w:color w:val="auto"/>
+                <w:spacing w:val="0"/>
+                <w:position w:val="0"/>
+                <w:sz w:val="26"/>
+                <w:shd w:fill="auto" w:val="clear"/>
+              </w:rPr>
+              <w:t xml:space="preserve">ần Anh Khoa</w:t>
             </w:r>
           </w:p>
         </w:tc>
@@ -8758,8 +9109,8 @@
             </w:tcBorders>
             <w:shd w:color="000000" w:fill="ffffff" w:val="clear"/>
             <w:tcMar>
-              <w:left w:w="0" w:type="dxa"/>
-              <w:right w:w="0" w:type="dxa"/>
+              <w:left w:w="10" w:type="dxa"/>
+              <w:right w:w="10" w:type="dxa"/>
             </w:tcMar>
             <w:vAlign w:val="center"/>
           </w:tcPr>
@@ -8773,126 +9124,7 @@
                 <w:spacing w:val="0"/>
                 <w:position w:val="0"/>
                 <w:sz w:val="22"/>
-              </w:rPr>
-            </w:pPr>
-            <w:r>
-              <w:rPr>
-                <w:rFonts w:ascii="Noto Serif" w:hAnsi="Noto Serif" w:cs="Noto Serif" w:eastAsia="Noto Serif"/>
-                <w:color w:val="auto"/>
-                <w:spacing w:val="0"/>
-                <w:position w:val="0"/>
-                <w:sz w:val="22"/>
-                <w:shd w:fill="auto" w:val="clear"/>
-              </w:rPr>
-              <w:t xml:space="preserve">Learning and practicing</w:t>
-            </w:r>
-          </w:p>
-        </w:tc>
-      </w:tr>
-      <w:tr>
-        <w:trPr>
-          <w:trHeight w:val="300" w:hRule="auto"/>
-          <w:jc w:val="left"/>
-        </w:trPr>
-        <w:tc>
-          <w:tcPr>
-            <w:tcW w:w="5760" w:type="dxa"/>
-            <w:tcBorders>
-              <w:top w:val="single" w:color="000000" w:sz="8"/>
-              <w:left w:val="single" w:color="000000" w:sz="8"/>
-              <w:bottom w:val="single" w:color="000000" w:sz="8"/>
-              <w:right w:val="single" w:color="000000" w:sz="8"/>
-            </w:tcBorders>
-            <w:shd w:color="000000" w:fill="ffffff" w:val="clear"/>
-            <w:tcMar>
-              <w:left w:w="0" w:type="dxa"/>
-              <w:right w:w="0" w:type="dxa"/>
-            </w:tcMar>
-            <w:vAlign w:val="center"/>
-          </w:tcPr>
-          <w:p>
-            <w:pPr>
-              <w:spacing w:before="0" w:after="0" w:line="240"/>
-              <w:ind w:right="0" w:left="0" w:firstLine="0"/>
-              <w:jc w:val="center"/>
-              <w:rPr>
-                <w:color w:val="auto"/>
-                <w:spacing w:val="0"/>
-                <w:position w:val="0"/>
-              </w:rPr>
-            </w:pPr>
-            <w:r>
-              <w:rPr>
-                <w:rFonts w:ascii="Times New Roman" w:hAnsi="Times New Roman" w:cs="Times New Roman" w:eastAsia="Times New Roman"/>
-                <w:color w:val="auto"/>
-                <w:spacing w:val="0"/>
-                <w:position w:val="0"/>
-                <w:sz w:val="26"/>
-                <w:shd w:fill="auto" w:val="clear"/>
-              </w:rPr>
-              <w:t xml:space="preserve">push objects to an array</w:t>
-            </w:r>
-            <w:r>
-              <w:rPr>
-                <w:rFonts w:ascii="Times New Roman" w:hAnsi="Times New Roman" w:cs="Times New Roman" w:eastAsia="Times New Roman"/>
-                <w:color w:val="auto"/>
-                <w:spacing w:val="0"/>
-                <w:position w:val="0"/>
-                <w:sz w:val="26"/>
-                <w:shd w:fill="auto" w:val="clear"/>
-              </w:rPr>
-              <w:t xml:space="preserve">–</w:t>
-            </w:r>
-            <w:r>
-              <w:rPr>
-                <w:rFonts w:ascii="Times New Roman" w:hAnsi="Times New Roman" w:cs="Times New Roman" w:eastAsia="Times New Roman"/>
-                <w:color w:val="auto"/>
-                <w:spacing w:val="0"/>
-                <w:position w:val="0"/>
-                <w:sz w:val="26"/>
-                <w:shd w:fill="auto" w:val="clear"/>
-              </w:rPr>
-              <w:t xml:space="preserve"> Tr</w:t>
-            </w:r>
-            <w:r>
-              <w:rPr>
-                <w:rFonts w:ascii="Times New Roman" w:hAnsi="Times New Roman" w:cs="Times New Roman" w:eastAsia="Times New Roman"/>
-                <w:color w:val="auto"/>
-                <w:spacing w:val="0"/>
-                <w:position w:val="0"/>
-                <w:sz w:val="26"/>
-                <w:shd w:fill="auto" w:val="clear"/>
-              </w:rPr>
-              <w:t xml:space="preserve">ần Anh Khoa</w:t>
-            </w:r>
-          </w:p>
-        </w:tc>
-        <w:tc>
-          <w:tcPr>
-            <w:tcW w:w="3255" w:type="dxa"/>
-            <w:tcBorders>
-              <w:top w:val="single" w:color="000000" w:sz="8"/>
-              <w:left w:val="single" w:color="000000" w:sz="8"/>
-              <w:bottom w:val="single" w:color="000000" w:sz="8"/>
-              <w:right w:val="single" w:color="000000" w:sz="8"/>
-            </w:tcBorders>
-            <w:shd w:color="000000" w:fill="ffffff" w:val="clear"/>
-            <w:tcMar>
-              <w:left w:w="0" w:type="dxa"/>
-              <w:right w:w="0" w:type="dxa"/>
-            </w:tcMar>
-            <w:vAlign w:val="center"/>
-          </w:tcPr>
-          <w:p>
-            <w:pPr>
-              <w:spacing w:before="0" w:after="0" w:line="240"/>
-              <w:ind w:right="0" w:left="0" w:firstLine="0"/>
-              <w:jc w:val="left"/>
-              <w:rPr>
-                <w:color w:val="auto"/>
-                <w:spacing w:val="0"/>
-                <w:position w:val="0"/>
-                <w:sz w:val="22"/>
+                <w:shd w:fill="auto" w:val="clear"/>
               </w:rPr>
             </w:pPr>
             <w:r>
@@ -8925,8 +9157,8 @@
             </w:tcBorders>
             <w:shd w:color="000000" w:fill="ffffff" w:val="clear"/>
             <w:tcMar>
-              <w:left w:w="0" w:type="dxa"/>
-              <w:right w:w="0" w:type="dxa"/>
+              <w:left w:w="10" w:type="dxa"/>
+              <w:right w:w="10" w:type="dxa"/>
             </w:tcMar>
             <w:vAlign w:val="center"/>
           </w:tcPr>
@@ -8939,29 +9171,19 @@
                 <w:color w:val="auto"/>
                 <w:spacing w:val="0"/>
                 <w:position w:val="0"/>
-              </w:rPr>
-            </w:pPr>
-            <w:r>
-              <w:rPr>
-                <w:rFonts w:ascii="Times New Roman" w:hAnsi="Times New Roman" w:cs="Times New Roman" w:eastAsia="Times New Roman"/>
-                <w:color w:val="auto"/>
-                <w:spacing w:val="0"/>
-                <w:position w:val="0"/>
-                <w:sz w:val="26"/>
-                <w:shd w:fill="auto" w:val="clear"/>
-              </w:rPr>
-              <w:t xml:space="preserve">array.findIndex</w:t>
-            </w:r>
-            <w:r>
-              <w:rPr>
-                <w:rFonts w:ascii="Times New Roman" w:hAnsi="Times New Roman" w:cs="Times New Roman" w:eastAsia="Times New Roman"/>
-                <w:color w:val="auto"/>
-                <w:spacing w:val="0"/>
-                <w:position w:val="0"/>
-                <w:sz w:val="26"/>
-                <w:shd w:fill="auto" w:val="clear"/>
-              </w:rPr>
-              <w:t xml:space="preserve">- Tr</w:t>
+                <w:shd w:fill="auto" w:val="clear"/>
+              </w:rPr>
+            </w:pPr>
+            <w:r>
+              <w:rPr>
+                <w:rFonts w:ascii="Times New Roman" w:hAnsi="Times New Roman" w:cs="Times New Roman" w:eastAsia="Times New Roman"/>
+                <w:color w:val="auto"/>
+                <w:spacing w:val="0"/>
+                <w:position w:val="0"/>
+                <w:sz w:val="26"/>
+                <w:shd w:fill="auto" w:val="clear"/>
+              </w:rPr>
+              <w:t xml:space="preserve">extends - Tr</w:t>
             </w:r>
             <w:r>
               <w:rPr>
@@ -8987,8 +9209,8 @@
             </w:tcBorders>
             <w:shd w:color="000000" w:fill="ffffff" w:val="clear"/>
             <w:tcMar>
-              <w:left w:w="0" w:type="dxa"/>
-              <w:right w:w="0" w:type="dxa"/>
+              <w:left w:w="10" w:type="dxa"/>
+              <w:right w:w="10" w:type="dxa"/>
             </w:tcMar>
             <w:vAlign w:val="center"/>
           </w:tcPr>
@@ -9002,6 +9224,307 @@
                 <w:spacing w:val="0"/>
                 <w:position w:val="0"/>
                 <w:sz w:val="22"/>
+                <w:shd w:fill="auto" w:val="clear"/>
+              </w:rPr>
+            </w:pPr>
+            <w:r>
+              <w:rPr>
+                <w:rFonts w:ascii="Noto Serif" w:hAnsi="Noto Serif" w:cs="Noto Serif" w:eastAsia="Noto Serif"/>
+                <w:color w:val="auto"/>
+                <w:spacing w:val="0"/>
+                <w:position w:val="0"/>
+                <w:sz w:val="22"/>
+                <w:shd w:fill="auto" w:val="clear"/>
+              </w:rPr>
+              <w:t xml:space="preserve">Learning and practicing</w:t>
+            </w:r>
+          </w:p>
+        </w:tc>
+      </w:tr>
+      <w:tr>
+        <w:trPr>
+          <w:trHeight w:val="250" w:hRule="auto"/>
+          <w:jc w:val="left"/>
+        </w:trPr>
+        <w:tc>
+          <w:tcPr>
+            <w:tcW w:w="5760" w:type="dxa"/>
+            <w:tcBorders>
+              <w:top w:val="single" w:color="000000" w:sz="8"/>
+              <w:left w:val="single" w:color="000000" w:sz="8"/>
+              <w:bottom w:val="single" w:color="000000" w:sz="8"/>
+              <w:right w:val="single" w:color="000000" w:sz="8"/>
+            </w:tcBorders>
+            <w:shd w:color="000000" w:fill="ffffff" w:val="clear"/>
+            <w:tcMar>
+              <w:left w:w="10" w:type="dxa"/>
+              <w:right w:w="10" w:type="dxa"/>
+            </w:tcMar>
+            <w:vAlign w:val="center"/>
+          </w:tcPr>
+          <w:p>
+            <w:pPr>
+              <w:spacing w:before="0" w:after="0" w:line="240"/>
+              <w:ind w:right="0" w:left="0" w:firstLine="0"/>
+              <w:jc w:val="center"/>
+              <w:rPr>
+                <w:color w:val="auto"/>
+                <w:spacing w:val="0"/>
+                <w:position w:val="0"/>
+                <w:shd w:fill="auto" w:val="clear"/>
+              </w:rPr>
+            </w:pPr>
+            <w:r>
+              <w:rPr>
+                <w:rFonts w:ascii="Times New Roman" w:hAnsi="Times New Roman" w:cs="Times New Roman" w:eastAsia="Times New Roman"/>
+                <w:color w:val="auto"/>
+                <w:spacing w:val="0"/>
+                <w:position w:val="0"/>
+                <w:sz w:val="26"/>
+                <w:shd w:fill="auto" w:val="clear"/>
+              </w:rPr>
+              <w:t xml:space="preserve">toString() - Tr</w:t>
+            </w:r>
+            <w:r>
+              <w:rPr>
+                <w:rFonts w:ascii="Times New Roman" w:hAnsi="Times New Roman" w:cs="Times New Roman" w:eastAsia="Times New Roman"/>
+                <w:color w:val="auto"/>
+                <w:spacing w:val="0"/>
+                <w:position w:val="0"/>
+                <w:sz w:val="26"/>
+                <w:shd w:fill="auto" w:val="clear"/>
+              </w:rPr>
+              <w:t xml:space="preserve">ần Anh Khoa</w:t>
+            </w:r>
+          </w:p>
+        </w:tc>
+        <w:tc>
+          <w:tcPr>
+            <w:tcW w:w="3255" w:type="dxa"/>
+            <w:tcBorders>
+              <w:top w:val="single" w:color="000000" w:sz="8"/>
+              <w:left w:val="single" w:color="000000" w:sz="8"/>
+              <w:bottom w:val="single" w:color="000000" w:sz="8"/>
+              <w:right w:val="single" w:color="000000" w:sz="8"/>
+            </w:tcBorders>
+            <w:shd w:color="000000" w:fill="ffffff" w:val="clear"/>
+            <w:tcMar>
+              <w:left w:w="10" w:type="dxa"/>
+              <w:right w:w="10" w:type="dxa"/>
+            </w:tcMar>
+            <w:vAlign w:val="center"/>
+          </w:tcPr>
+          <w:p>
+            <w:pPr>
+              <w:spacing w:before="0" w:after="0" w:line="240"/>
+              <w:ind w:right="0" w:left="0" w:firstLine="0"/>
+              <w:jc w:val="left"/>
+              <w:rPr>
+                <w:color w:val="auto"/>
+                <w:spacing w:val="0"/>
+                <w:position w:val="0"/>
+                <w:sz w:val="22"/>
+                <w:shd w:fill="auto" w:val="clear"/>
+              </w:rPr>
+            </w:pPr>
+            <w:r>
+              <w:rPr>
+                <w:rFonts w:ascii="Noto Serif" w:hAnsi="Noto Serif" w:cs="Noto Serif" w:eastAsia="Noto Serif"/>
+                <w:color w:val="auto"/>
+                <w:spacing w:val="0"/>
+                <w:position w:val="0"/>
+                <w:sz w:val="22"/>
+                <w:shd w:fill="auto" w:val="clear"/>
+              </w:rPr>
+              <w:t xml:space="preserve">Learning and practicing</w:t>
+            </w:r>
+          </w:p>
+        </w:tc>
+      </w:tr>
+      <w:tr>
+        <w:trPr>
+          <w:trHeight w:val="250" w:hRule="auto"/>
+          <w:jc w:val="left"/>
+        </w:trPr>
+        <w:tc>
+          <w:tcPr>
+            <w:tcW w:w="5760" w:type="dxa"/>
+            <w:tcBorders>
+              <w:top w:val="single" w:color="000000" w:sz="8"/>
+              <w:left w:val="single" w:color="000000" w:sz="8"/>
+              <w:bottom w:val="single" w:color="000000" w:sz="8"/>
+              <w:right w:val="single" w:color="000000" w:sz="8"/>
+            </w:tcBorders>
+            <w:shd w:color="000000" w:fill="ffffff" w:val="clear"/>
+            <w:tcMar>
+              <w:left w:w="10" w:type="dxa"/>
+              <w:right w:w="10" w:type="dxa"/>
+            </w:tcMar>
+            <w:vAlign w:val="center"/>
+          </w:tcPr>
+          <w:p>
+            <w:pPr>
+              <w:spacing w:before="0" w:after="0" w:line="240"/>
+              <w:ind w:right="0" w:left="0" w:firstLine="0"/>
+              <w:jc w:val="center"/>
+              <w:rPr>
+                <w:color w:val="auto"/>
+                <w:spacing w:val="0"/>
+                <w:position w:val="0"/>
+                <w:shd w:fill="auto" w:val="clear"/>
+              </w:rPr>
+            </w:pPr>
+            <w:r>
+              <w:rPr>
+                <w:rFonts w:ascii="Times New Roman" w:hAnsi="Times New Roman" w:cs="Times New Roman" w:eastAsia="Times New Roman"/>
+                <w:color w:val="auto"/>
+                <w:spacing w:val="0"/>
+                <w:position w:val="0"/>
+                <w:sz w:val="26"/>
+                <w:shd w:fill="auto" w:val="clear"/>
+              </w:rPr>
+              <w:t xml:space="preserve">access modifier - Tr</w:t>
+            </w:r>
+            <w:r>
+              <w:rPr>
+                <w:rFonts w:ascii="Times New Roman" w:hAnsi="Times New Roman" w:cs="Times New Roman" w:eastAsia="Times New Roman"/>
+                <w:color w:val="auto"/>
+                <w:spacing w:val="0"/>
+                <w:position w:val="0"/>
+                <w:sz w:val="26"/>
+                <w:shd w:fill="auto" w:val="clear"/>
+              </w:rPr>
+              <w:t xml:space="preserve">ần Anh Khoa</w:t>
+            </w:r>
+          </w:p>
+        </w:tc>
+        <w:tc>
+          <w:tcPr>
+            <w:tcW w:w="3255" w:type="dxa"/>
+            <w:tcBorders>
+              <w:top w:val="single" w:color="000000" w:sz="8"/>
+              <w:left w:val="single" w:color="000000" w:sz="8"/>
+              <w:bottom w:val="single" w:color="000000" w:sz="8"/>
+              <w:right w:val="single" w:color="000000" w:sz="8"/>
+            </w:tcBorders>
+            <w:shd w:color="000000" w:fill="ffffff" w:val="clear"/>
+            <w:tcMar>
+              <w:left w:w="10" w:type="dxa"/>
+              <w:right w:w="10" w:type="dxa"/>
+            </w:tcMar>
+            <w:vAlign w:val="center"/>
+          </w:tcPr>
+          <w:p>
+            <w:pPr>
+              <w:spacing w:before="0" w:after="0" w:line="240"/>
+              <w:ind w:right="0" w:left="0" w:firstLine="0"/>
+              <w:jc w:val="left"/>
+              <w:rPr>
+                <w:color w:val="auto"/>
+                <w:spacing w:val="0"/>
+                <w:position w:val="0"/>
+                <w:sz w:val="22"/>
+                <w:shd w:fill="auto" w:val="clear"/>
+              </w:rPr>
+            </w:pPr>
+            <w:r>
+              <w:rPr>
+                <w:rFonts w:ascii="Noto Serif" w:hAnsi="Noto Serif" w:cs="Noto Serif" w:eastAsia="Noto Serif"/>
+                <w:color w:val="auto"/>
+                <w:spacing w:val="0"/>
+                <w:position w:val="0"/>
+                <w:sz w:val="22"/>
+                <w:shd w:fill="auto" w:val="clear"/>
+              </w:rPr>
+              <w:t xml:space="preserve">Learning and practicing</w:t>
+            </w:r>
+          </w:p>
+        </w:tc>
+      </w:tr>
+      <w:tr>
+        <w:trPr>
+          <w:trHeight w:val="250" w:hRule="auto"/>
+          <w:jc w:val="left"/>
+        </w:trPr>
+        <w:tc>
+          <w:tcPr>
+            <w:tcW w:w="5760" w:type="dxa"/>
+            <w:tcBorders>
+              <w:top w:val="single" w:color="000000" w:sz="8"/>
+              <w:left w:val="single" w:color="000000" w:sz="8"/>
+              <w:bottom w:val="single" w:color="000000" w:sz="8"/>
+              <w:right w:val="single" w:color="000000" w:sz="8"/>
+            </w:tcBorders>
+            <w:shd w:color="000000" w:fill="ffffff" w:val="clear"/>
+            <w:tcMar>
+              <w:left w:w="10" w:type="dxa"/>
+              <w:right w:w="10" w:type="dxa"/>
+            </w:tcMar>
+            <w:vAlign w:val="center"/>
+          </w:tcPr>
+          <w:p>
+            <w:pPr>
+              <w:spacing w:before="0" w:after="0" w:line="240"/>
+              <w:ind w:right="0" w:left="0" w:firstLine="0"/>
+              <w:jc w:val="center"/>
+              <w:rPr>
+                <w:color w:val="auto"/>
+                <w:spacing w:val="0"/>
+                <w:position w:val="0"/>
+                <w:shd w:fill="auto" w:val="clear"/>
+              </w:rPr>
+            </w:pPr>
+            <w:r>
+              <w:rPr>
+                <w:rFonts w:ascii="Times New Roman" w:hAnsi="Times New Roman" w:cs="Times New Roman" w:eastAsia="Times New Roman"/>
+                <w:color w:val="auto"/>
+                <w:spacing w:val="0"/>
+                <w:position w:val="0"/>
+                <w:sz w:val="26"/>
+                <w:shd w:fill="auto" w:val="clear"/>
+              </w:rPr>
+              <w:t xml:space="preserve">non access modifier - Tr</w:t>
+            </w:r>
+            <w:r>
+              <w:rPr>
+                <w:rFonts w:ascii="Times New Roman" w:hAnsi="Times New Roman" w:cs="Times New Roman" w:eastAsia="Times New Roman"/>
+                <w:color w:val="auto"/>
+                <w:spacing w:val="0"/>
+                <w:position w:val="0"/>
+                <w:sz w:val="26"/>
+                <w:shd w:fill="auto" w:val="clear"/>
+              </w:rPr>
+              <w:t xml:space="preserve">ần Anh Khoa</w:t>
+            </w:r>
+          </w:p>
+        </w:tc>
+        <w:tc>
+          <w:tcPr>
+            <w:tcW w:w="3255" w:type="dxa"/>
+            <w:tcBorders>
+              <w:top w:val="single" w:color="000000" w:sz="8"/>
+              <w:left w:val="single" w:color="000000" w:sz="8"/>
+              <w:bottom w:val="single" w:color="000000" w:sz="8"/>
+              <w:right w:val="single" w:color="000000" w:sz="8"/>
+            </w:tcBorders>
+            <w:shd w:color="000000" w:fill="ffffff" w:val="clear"/>
+            <w:tcMar>
+              <w:left w:w="10" w:type="dxa"/>
+              <w:right w:w="10" w:type="dxa"/>
+            </w:tcMar>
+            <w:vAlign w:val="center"/>
+          </w:tcPr>
+          <w:p>
+            <w:pPr>
+              <w:spacing w:before="0" w:after="0" w:line="240"/>
+              <w:ind w:right="0" w:left="0" w:firstLine="0"/>
+              <w:jc w:val="left"/>
+              <w:rPr>
+                <w:color w:val="auto"/>
+                <w:spacing w:val="0"/>
+                <w:position w:val="0"/>
+                <w:sz w:val="22"/>
+                <w:shd w:fill="auto" w:val="clear"/>
               </w:rPr>
             </w:pPr>
             <w:r>
@@ -9019,54 +9542,6 @@
         </w:tc>
       </w:tr>
     </w:tbl>
-    <w:p>
-      <w:pPr>
-        <w:spacing w:before="307" w:after="0" w:line="308"/>
-        <w:ind w:right="0" w:left="1395" w:firstLine="0"/>
-        <w:jc w:val="left"/>
-        <w:rPr>
-          <w:rFonts w:ascii="Times New Roman" w:hAnsi="Times New Roman" w:cs="Times New Roman" w:eastAsia="Times New Roman"/>
-          <w:b/>
-          <w:color w:val="auto"/>
-          <w:spacing w:val="0"/>
-          <w:position w:val="0"/>
-          <w:sz w:val="26"/>
-          <w:shd w:fill="auto" w:val="clear"/>
-        </w:rPr>
-      </w:pPr>
-    </w:p>
-    <w:p>
-      <w:pPr>
-        <w:spacing w:before="307" w:after="0" w:line="308"/>
-        <w:ind w:right="0" w:left="1395" w:firstLine="0"/>
-        <w:jc w:val="left"/>
-        <w:rPr>
-          <w:rFonts w:ascii="Times New Roman" w:hAnsi="Times New Roman" w:cs="Times New Roman" w:eastAsia="Times New Roman"/>
-          <w:b/>
-          <w:color w:val="auto"/>
-          <w:spacing w:val="0"/>
-          <w:position w:val="0"/>
-          <w:sz w:val="26"/>
-          <w:shd w:fill="auto" w:val="clear"/>
-        </w:rPr>
-      </w:pPr>
-    </w:p>
-    <w:p>
-      <w:pPr>
-        <w:spacing w:before="307" w:after="0" w:line="308"/>
-        <w:ind w:right="0" w:left="1395" w:firstLine="0"/>
-        <w:jc w:val="left"/>
-        <w:rPr>
-          <w:rFonts w:ascii="Times New Roman" w:hAnsi="Times New Roman" w:cs="Times New Roman" w:eastAsia="Times New Roman"/>
-          <w:b/>
-          <w:color w:val="auto"/>
-          <w:spacing w:val="0"/>
-          <w:position w:val="0"/>
-          <w:sz w:val="26"/>
-          <w:shd w:fill="auto" w:val="clear"/>
-        </w:rPr>
-      </w:pPr>
-    </w:p>
     <w:p>
       <w:pPr>
         <w:spacing w:before="307" w:after="0" w:line="308"/>

</xml_diff>